<commit_message>
chore: updated documentation with Stav model and it's lifecycle
</commit_message>
<xml_diff>
--- a/documentation/Rezervačný systém pre El Nacional.docx
+++ b/documentation/Rezervačný systém pre El Nacional.docx
@@ -91,13 +91,29 @@
       </w:r>
       <w:r>
         <w:br/>
-        <w:t>Možnosti, ktoré zákazník môže vykonávať v prevádzke (</w:t>
-      </w:r>
-      <w:r>
-        <w:t>najesť sa, piť, cigary, a podobone</w:t>
-      </w:r>
-      <w:r>
-        <w:t>).</w:t>
+        <w:t>Možnosti, ktoré zákazník môže vykonávať v prevádzke (najesť sa, piť, cigary, a podobone).</w:t>
+      </w:r>
+    </w:p>
+    <w:p>
+      <w:pPr>
+        <w:pStyle w:val="ListParagraph"/>
+        <w:numPr>
+          <w:ilvl w:val="0"/>
+          <w:numId w:val="1"/>
+        </w:numPr>
+      </w:pPr>
+      <w:r>
+        <w:rPr>
+          <w:b/>
+          <w:bCs/>
+        </w:rPr>
+        <w:t>Stav</w:t>
+      </w:r>
+      <w:r>
+        <w:br/>
+      </w:r>
+      <w:r>
+        <w:t>Určuje či je možné vytvárať nové rezervácie alebo nie. Inými slovami, uzatvorí alebo otvorí rezervačný systém.</w:t>
       </w:r>
     </w:p>
     <w:p>
@@ -311,10 +327,7 @@
         <w:br/>
       </w:r>
       <w:r>
-        <w:t>Tento stav je pridelený danej rezervácii</w:t>
-      </w:r>
-      <w:r>
-        <w:t xml:space="preserve"> hneď po odoslaní potvrdzujúceho e-mailu zákazníkovi.</w:t>
+        <w:t>Tento stav je pridelený danej rezervácii hneď po odoslaní potvrdzujúceho e-mailu zákazníkovi.</w:t>
       </w:r>
     </w:p>
     <w:p>
@@ -334,6 +347,7 @@
           <w:b/>
           <w:bCs/>
         </w:rPr>
+        <w:lastRenderedPageBreak/>
         <w:t>E-mailová adresa potvrdená</w:t>
       </w:r>
       <w:r>
@@ -344,10 +358,7 @@
         <w:br/>
       </w:r>
       <w:r>
-        <w:t>Tento stav je pridelený danej rezervácii</w:t>
-      </w:r>
-      <w:r>
-        <w:t xml:space="preserve"> hneď po tom, ako zákazník potvrdí svoju rezerváciu pomocou odkazu nachádzajúceho sa v potvrdzujúcom e-maily ktorý zákazník obdržal.</w:t>
+        <w:t>Tento stav je pridelený danej rezervácii hneď po tom, ako zákazník potvrdí svoju rezerváciu pomocou odkazu nachádzajúceho sa v potvrdzujúcom e-maily ktorý zákazník obdržal.</w:t>
       </w:r>
     </w:p>
     <w:p>
@@ -367,7 +378,6 @@
           <w:b/>
           <w:bCs/>
         </w:rPr>
-        <w:lastRenderedPageBreak/>
         <w:t>Prijatá</w:t>
       </w:r>
       <w:r>
@@ -378,10 +388,7 @@
         <w:br/>
       </w:r>
       <w:r>
-        <w:t>Tento stav je pridelený danej rezervácii</w:t>
-      </w:r>
-      <w:r>
-        <w:t xml:space="preserve"> hneď po tom, ako ju administrátor prijme.</w:t>
+        <w:t>Tento stav je pridelený danej rezervácii hneď po tom, ako ju administrátor prijme.</w:t>
       </w:r>
     </w:p>
     <w:p>
@@ -411,10 +418,7 @@
         <w:br/>
       </w:r>
       <w:r>
-        <w:t>Tento stav je pridelený danej rezervácii</w:t>
-      </w:r>
-      <w:r>
-        <w:t xml:space="preserve"> hneď po tom, ako ju administrátor zamietne.</w:t>
+        <w:t>Tento stav je pridelený danej rezervácii hneď po tom, ako ju administrátor zamietne.</w:t>
       </w:r>
     </w:p>
     <w:p>
@@ -513,13 +517,44 @@
     </w:p>
     <w:p>
       <w:pPr>
-        <w:rPr>
-          <w:lang w:val="en-US"/>
-        </w:rPr>
-      </w:pPr>
+        <w:pStyle w:val="Heading2"/>
+      </w:pPr>
+      <w:r>
+        <w:t>Otvoriť/Zatvoriť rezervačný systém</w:t>
+      </w:r>
+    </w:p>
+    <w:p>
+      <w:pPr>
+        <w:rPr>
+          <w:b/>
+          <w:bCs/>
+        </w:rPr>
+      </w:pPr>
+      <w:r>
+        <w:t xml:space="preserve">V prípade, že chcete zamedziť používateľom vytvárať nové rezervácie, môžete tak urobiť cez </w:t>
+      </w:r>
+      <w:r>
+        <w:rPr>
+          <w:b/>
+          <w:bCs/>
+        </w:rPr>
+        <w:t>Možnosti -&gt; Otvoriť/zatvoriť systém -&gt; tlačidlo Otvoriť alebo Zatvoriť systém</w:t>
+      </w:r>
+      <w:r>
+        <w:rPr>
+          <w:b/>
+          <w:bCs/>
+        </w:rPr>
+        <w:t>.</w:t>
+      </w:r>
     </w:p>
     <w:sectPr>
-      <w:headerReference w:type="default" r:id="rId7"/>
+      <w:headerReference w:type="even" r:id="rId7"/>
+      <w:headerReference w:type="default" r:id="rId8"/>
+      <w:footerReference w:type="even" r:id="rId9"/>
+      <w:footerReference w:type="default" r:id="rId10"/>
+      <w:headerReference w:type="first" r:id="rId11"/>
+      <w:footerReference w:type="first" r:id="rId12"/>
       <w:pgSz w:w="11906" w:h="16838"/>
       <w:pgMar w:top="1417" w:right="1417" w:bottom="1417" w:left="1417" w:header="708" w:footer="708" w:gutter="0"/>
       <w:cols w:space="708"/>
@@ -554,6 +589,36 @@
 </w:endnotes>
 </file>
 
+<file path=word/footer1.xml><?xml version="1.0" encoding="utf-8"?>
+<w:ftr xmlns:wpc="http://schemas.microsoft.com/office/word/2010/wordprocessingCanvas" xmlns:cx="http://schemas.microsoft.com/office/drawing/2014/chartex" xmlns:cx1="http://schemas.microsoft.com/office/drawing/2015/9/8/chartex" xmlns:cx2="http://schemas.microsoft.com/office/drawing/2015/10/21/chartex" xmlns:cx3="http://schemas.microsoft.com/office/drawing/2016/5/9/chartex" xmlns:cx4="http://schemas.microsoft.com/office/drawing/2016/5/10/chartex" xmlns:cx5="http://schemas.microsoft.com/office/drawing/2016/5/11/chartex" xmlns:cx6="http://schemas.microsoft.com/office/drawing/2016/5/12/chartex" xmlns:cx7="http://schemas.microsoft.com/office/drawing/2016/5/13/chartex" xmlns:cx8="http://schemas.microsoft.com/office/drawing/2016/5/14/chartex" xmlns:mc="http://schemas.openxmlformats.org/markup-compatibility/2006" xmlns:aink="http://schemas.microsoft.com/office/drawing/2016/ink" xmlns:am3d="http://schemas.microsoft.com/office/drawing/2017/model3d" xmlns:o="urn:schemas-microsoft-com:office:office" xmlns:r="http://schemas.openxmlformats.org/officeDocument/2006/relationships" xmlns:m="http://schemas.openxmlformats.org/officeDocument/2006/math" xmlns:v="urn:schemas-microsoft-com:vml" xmlns:wp14="http://schemas.microsoft.com/office/word/2010/wordprocessingDrawing" xmlns:wp="http://schemas.openxmlformats.org/drawingml/2006/wordprocessingDrawing" xmlns:w10="urn:schemas-microsoft-com:office:word" xmlns:w="http://schemas.openxmlformats.org/wordprocessingml/2006/main" xmlns:w14="http://schemas.microsoft.com/office/word/2010/wordml" xmlns:w15="http://schemas.microsoft.com/office/word/2012/wordml" xmlns:w16cex="http://schemas.microsoft.com/office/word/2018/wordml/cex" xmlns:w16cid="http://schemas.microsoft.com/office/word/2016/wordml/cid" xmlns:w16="http://schemas.microsoft.com/office/word/2018/wordml" xmlns:w16sdtdh="http://schemas.microsoft.com/office/word/2020/wordml/sdtdatahash" xmlns:w16se="http://schemas.microsoft.com/office/word/2015/wordml/symex" xmlns:wpg="http://schemas.microsoft.com/office/word/2010/wordprocessingGroup" xmlns:wpi="http://schemas.microsoft.com/office/word/2010/wordprocessingInk" xmlns:wne="http://schemas.microsoft.com/office/word/2006/wordml" xmlns:wps="http://schemas.microsoft.com/office/word/2010/wordprocessingShape" mc:Ignorable="w14 w15 w16se w16cid w16 w16cex w16sdtdh wp14">
+  <w:p>
+    <w:pPr>
+      <w:pStyle w:val="Footer"/>
+    </w:pPr>
+  </w:p>
+</w:ftr>
+</file>
+
+<file path=word/footer2.xml><?xml version="1.0" encoding="utf-8"?>
+<w:ftr xmlns:wpc="http://schemas.microsoft.com/office/word/2010/wordprocessingCanvas" xmlns:cx="http://schemas.microsoft.com/office/drawing/2014/chartex" xmlns:cx1="http://schemas.microsoft.com/office/drawing/2015/9/8/chartex" xmlns:cx2="http://schemas.microsoft.com/office/drawing/2015/10/21/chartex" xmlns:cx3="http://schemas.microsoft.com/office/drawing/2016/5/9/chartex" xmlns:cx4="http://schemas.microsoft.com/office/drawing/2016/5/10/chartex" xmlns:cx5="http://schemas.microsoft.com/office/drawing/2016/5/11/chartex" xmlns:cx6="http://schemas.microsoft.com/office/drawing/2016/5/12/chartex" xmlns:cx7="http://schemas.microsoft.com/office/drawing/2016/5/13/chartex" xmlns:cx8="http://schemas.microsoft.com/office/drawing/2016/5/14/chartex" xmlns:mc="http://schemas.openxmlformats.org/markup-compatibility/2006" xmlns:aink="http://schemas.microsoft.com/office/drawing/2016/ink" xmlns:am3d="http://schemas.microsoft.com/office/drawing/2017/model3d" xmlns:o="urn:schemas-microsoft-com:office:office" xmlns:r="http://schemas.openxmlformats.org/officeDocument/2006/relationships" xmlns:m="http://schemas.openxmlformats.org/officeDocument/2006/math" xmlns:v="urn:schemas-microsoft-com:vml" xmlns:wp14="http://schemas.microsoft.com/office/word/2010/wordprocessingDrawing" xmlns:wp="http://schemas.openxmlformats.org/drawingml/2006/wordprocessingDrawing" xmlns:w10="urn:schemas-microsoft-com:office:word" xmlns:w="http://schemas.openxmlformats.org/wordprocessingml/2006/main" xmlns:w14="http://schemas.microsoft.com/office/word/2010/wordml" xmlns:w15="http://schemas.microsoft.com/office/word/2012/wordml" xmlns:w16cex="http://schemas.microsoft.com/office/word/2018/wordml/cex" xmlns:w16cid="http://schemas.microsoft.com/office/word/2016/wordml/cid" xmlns:w16="http://schemas.microsoft.com/office/word/2018/wordml" xmlns:w16sdtdh="http://schemas.microsoft.com/office/word/2020/wordml/sdtdatahash" xmlns:w16se="http://schemas.microsoft.com/office/word/2015/wordml/symex" xmlns:wpg="http://schemas.microsoft.com/office/word/2010/wordprocessingGroup" xmlns:wpi="http://schemas.microsoft.com/office/word/2010/wordprocessingInk" xmlns:wne="http://schemas.microsoft.com/office/word/2006/wordml" xmlns:wps="http://schemas.microsoft.com/office/word/2010/wordprocessingShape" mc:Ignorable="w14 w15 w16se w16cid w16 w16cex w16sdtdh wp14">
+  <w:p>
+    <w:pPr>
+      <w:pStyle w:val="Footer"/>
+    </w:pPr>
+  </w:p>
+</w:ftr>
+</file>
+
+<file path=word/footer3.xml><?xml version="1.0" encoding="utf-8"?>
+<w:ftr xmlns:wpc="http://schemas.microsoft.com/office/word/2010/wordprocessingCanvas" xmlns:cx="http://schemas.microsoft.com/office/drawing/2014/chartex" xmlns:cx1="http://schemas.microsoft.com/office/drawing/2015/9/8/chartex" xmlns:cx2="http://schemas.microsoft.com/office/drawing/2015/10/21/chartex" xmlns:cx3="http://schemas.microsoft.com/office/drawing/2016/5/9/chartex" xmlns:cx4="http://schemas.microsoft.com/office/drawing/2016/5/10/chartex" xmlns:cx5="http://schemas.microsoft.com/office/drawing/2016/5/11/chartex" xmlns:cx6="http://schemas.microsoft.com/office/drawing/2016/5/12/chartex" xmlns:cx7="http://schemas.microsoft.com/office/drawing/2016/5/13/chartex" xmlns:cx8="http://schemas.microsoft.com/office/drawing/2016/5/14/chartex" xmlns:mc="http://schemas.openxmlformats.org/markup-compatibility/2006" xmlns:aink="http://schemas.microsoft.com/office/drawing/2016/ink" xmlns:am3d="http://schemas.microsoft.com/office/drawing/2017/model3d" xmlns:o="urn:schemas-microsoft-com:office:office" xmlns:r="http://schemas.openxmlformats.org/officeDocument/2006/relationships" xmlns:m="http://schemas.openxmlformats.org/officeDocument/2006/math" xmlns:v="urn:schemas-microsoft-com:vml" xmlns:wp14="http://schemas.microsoft.com/office/word/2010/wordprocessingDrawing" xmlns:wp="http://schemas.openxmlformats.org/drawingml/2006/wordprocessingDrawing" xmlns:w10="urn:schemas-microsoft-com:office:word" xmlns:w="http://schemas.openxmlformats.org/wordprocessingml/2006/main" xmlns:w14="http://schemas.microsoft.com/office/word/2010/wordml" xmlns:w15="http://schemas.microsoft.com/office/word/2012/wordml" xmlns:w16cex="http://schemas.microsoft.com/office/word/2018/wordml/cex" xmlns:w16cid="http://schemas.microsoft.com/office/word/2016/wordml/cid" xmlns:w16="http://schemas.microsoft.com/office/word/2018/wordml" xmlns:w16sdtdh="http://schemas.microsoft.com/office/word/2020/wordml/sdtdatahash" xmlns:w16se="http://schemas.microsoft.com/office/word/2015/wordml/symex" xmlns:wpg="http://schemas.microsoft.com/office/word/2010/wordprocessingGroup" xmlns:wpi="http://schemas.microsoft.com/office/word/2010/wordprocessingInk" xmlns:wne="http://schemas.microsoft.com/office/word/2006/wordml" xmlns:wps="http://schemas.microsoft.com/office/word/2010/wordprocessingShape" mc:Ignorable="w14 w15 w16se w16cid w16 w16cex w16sdtdh wp14">
+  <w:p>
+    <w:pPr>
+      <w:pStyle w:val="Footer"/>
+    </w:pPr>
+  </w:p>
+</w:ftr>
+</file>
+
 <file path=word/footnotes.xml><?xml version="1.0" encoding="utf-8"?>
 <w:footnotes xmlns:wpc="http://schemas.microsoft.com/office/word/2010/wordprocessingCanvas" xmlns:cx="http://schemas.microsoft.com/office/drawing/2014/chartex" xmlns:cx1="http://schemas.microsoft.com/office/drawing/2015/9/8/chartex" xmlns:cx2="http://schemas.microsoft.com/office/drawing/2015/10/21/chartex" xmlns:cx3="http://schemas.microsoft.com/office/drawing/2016/5/9/chartex" xmlns:cx4="http://schemas.microsoft.com/office/drawing/2016/5/10/chartex" xmlns:cx5="http://schemas.microsoft.com/office/drawing/2016/5/11/chartex" xmlns:cx6="http://schemas.microsoft.com/office/drawing/2016/5/12/chartex" xmlns:cx7="http://schemas.microsoft.com/office/drawing/2016/5/13/chartex" xmlns:cx8="http://schemas.microsoft.com/office/drawing/2016/5/14/chartex" xmlns:mc="http://schemas.openxmlformats.org/markup-compatibility/2006" xmlns:aink="http://schemas.microsoft.com/office/drawing/2016/ink" xmlns:am3d="http://schemas.microsoft.com/office/drawing/2017/model3d" xmlns:o="urn:schemas-microsoft-com:office:office" xmlns:r="http://schemas.openxmlformats.org/officeDocument/2006/relationships" xmlns:m="http://schemas.openxmlformats.org/officeDocument/2006/math" xmlns:v="urn:schemas-microsoft-com:vml" xmlns:wp14="http://schemas.microsoft.com/office/word/2010/wordprocessingDrawing" xmlns:wp="http://schemas.openxmlformats.org/drawingml/2006/wordprocessingDrawing" xmlns:w10="urn:schemas-microsoft-com:office:word" xmlns:w="http://schemas.openxmlformats.org/wordprocessingml/2006/main" xmlns:w14="http://schemas.microsoft.com/office/word/2010/wordml" xmlns:w15="http://schemas.microsoft.com/office/word/2012/wordml" xmlns:w16cex="http://schemas.microsoft.com/office/word/2018/wordml/cex" xmlns:w16cid="http://schemas.microsoft.com/office/word/2016/wordml/cid" xmlns:w16="http://schemas.microsoft.com/office/word/2018/wordml" xmlns:w16sdtdh="http://schemas.microsoft.com/office/word/2020/wordml/sdtdatahash" xmlns:w16se="http://schemas.microsoft.com/office/word/2015/wordml/symex" xmlns:wpg="http://schemas.microsoft.com/office/word/2010/wordprocessingGroup" xmlns:wpi="http://schemas.microsoft.com/office/word/2010/wordprocessingInk" xmlns:wne="http://schemas.microsoft.com/office/word/2006/wordml" xmlns:wps="http://schemas.microsoft.com/office/word/2010/wordprocessingShape" mc:Ignorable="w14 w15 w16se w16cid w16 w16cex w16sdtdh wp14">
   <w:footnote w:type="separator" w:id="-1">
@@ -580,6 +645,16 @@
 </file>
 
 <file path=word/header1.xml><?xml version="1.0" encoding="utf-8"?>
+<w:hdr xmlns:wpc="http://schemas.microsoft.com/office/word/2010/wordprocessingCanvas" xmlns:cx="http://schemas.microsoft.com/office/drawing/2014/chartex" xmlns:cx1="http://schemas.microsoft.com/office/drawing/2015/9/8/chartex" xmlns:cx2="http://schemas.microsoft.com/office/drawing/2015/10/21/chartex" xmlns:cx3="http://schemas.microsoft.com/office/drawing/2016/5/9/chartex" xmlns:cx4="http://schemas.microsoft.com/office/drawing/2016/5/10/chartex" xmlns:cx5="http://schemas.microsoft.com/office/drawing/2016/5/11/chartex" xmlns:cx6="http://schemas.microsoft.com/office/drawing/2016/5/12/chartex" xmlns:cx7="http://schemas.microsoft.com/office/drawing/2016/5/13/chartex" xmlns:cx8="http://schemas.microsoft.com/office/drawing/2016/5/14/chartex" xmlns:mc="http://schemas.openxmlformats.org/markup-compatibility/2006" xmlns:aink="http://schemas.microsoft.com/office/drawing/2016/ink" xmlns:am3d="http://schemas.microsoft.com/office/drawing/2017/model3d" xmlns:o="urn:schemas-microsoft-com:office:office" xmlns:r="http://schemas.openxmlformats.org/officeDocument/2006/relationships" xmlns:m="http://schemas.openxmlformats.org/officeDocument/2006/math" xmlns:v="urn:schemas-microsoft-com:vml" xmlns:wp14="http://schemas.microsoft.com/office/word/2010/wordprocessingDrawing" xmlns:wp="http://schemas.openxmlformats.org/drawingml/2006/wordprocessingDrawing" xmlns:w10="urn:schemas-microsoft-com:office:word" xmlns:w="http://schemas.openxmlformats.org/wordprocessingml/2006/main" xmlns:w14="http://schemas.microsoft.com/office/word/2010/wordml" xmlns:w15="http://schemas.microsoft.com/office/word/2012/wordml" xmlns:w16cex="http://schemas.microsoft.com/office/word/2018/wordml/cex" xmlns:w16cid="http://schemas.microsoft.com/office/word/2016/wordml/cid" xmlns:w16="http://schemas.microsoft.com/office/word/2018/wordml" xmlns:w16sdtdh="http://schemas.microsoft.com/office/word/2020/wordml/sdtdatahash" xmlns:w16se="http://schemas.microsoft.com/office/word/2015/wordml/symex" xmlns:wpg="http://schemas.microsoft.com/office/word/2010/wordprocessingGroup" xmlns:wpi="http://schemas.microsoft.com/office/word/2010/wordprocessingInk" xmlns:wne="http://schemas.microsoft.com/office/word/2006/wordml" xmlns:wps="http://schemas.microsoft.com/office/word/2010/wordprocessingShape" mc:Ignorable="w14 w15 w16se w16cid w16 w16cex w16sdtdh wp14">
+  <w:p>
+    <w:pPr>
+      <w:pStyle w:val="Header"/>
+    </w:pPr>
+  </w:p>
+</w:hdr>
+</file>
+
+<file path=word/header2.xml><?xml version="1.0" encoding="utf-8"?>
 <w:hdr xmlns:wpc="http://schemas.microsoft.com/office/word/2010/wordprocessingCanvas" xmlns:cx="http://schemas.microsoft.com/office/drawing/2014/chartex" xmlns:cx1="http://schemas.microsoft.com/office/drawing/2015/9/8/chartex" xmlns:cx2="http://schemas.microsoft.com/office/drawing/2015/10/21/chartex" xmlns:cx3="http://schemas.microsoft.com/office/drawing/2016/5/9/chartex" xmlns:cx4="http://schemas.microsoft.com/office/drawing/2016/5/10/chartex" xmlns:cx5="http://schemas.microsoft.com/office/drawing/2016/5/11/chartex" xmlns:cx6="http://schemas.microsoft.com/office/drawing/2016/5/12/chartex" xmlns:cx7="http://schemas.microsoft.com/office/drawing/2016/5/13/chartex" xmlns:cx8="http://schemas.microsoft.com/office/drawing/2016/5/14/chartex" xmlns:mc="http://schemas.openxmlformats.org/markup-compatibility/2006" xmlns:aink="http://schemas.microsoft.com/office/drawing/2016/ink" xmlns:am3d="http://schemas.microsoft.com/office/drawing/2017/model3d" xmlns:o="urn:schemas-microsoft-com:office:office" xmlns:r="http://schemas.openxmlformats.org/officeDocument/2006/relationships" xmlns:m="http://schemas.openxmlformats.org/officeDocument/2006/math" xmlns:v="urn:schemas-microsoft-com:vml" xmlns:wp14="http://schemas.microsoft.com/office/word/2010/wordprocessingDrawing" xmlns:wp="http://schemas.openxmlformats.org/drawingml/2006/wordprocessingDrawing" xmlns:w10="urn:schemas-microsoft-com:office:word" xmlns:w="http://schemas.openxmlformats.org/wordprocessingml/2006/main" xmlns:w14="http://schemas.microsoft.com/office/word/2010/wordml" xmlns:w15="http://schemas.microsoft.com/office/word/2012/wordml" xmlns:w16cex="http://schemas.microsoft.com/office/word/2018/wordml/cex" xmlns:w16cid="http://schemas.microsoft.com/office/word/2016/wordml/cid" xmlns:w16="http://schemas.microsoft.com/office/word/2018/wordml" xmlns:w16sdtdh="http://schemas.microsoft.com/office/word/2020/wordml/sdtdatahash" xmlns:w16se="http://schemas.microsoft.com/office/word/2015/wordml/symex" xmlns:wpg="http://schemas.microsoft.com/office/word/2010/wordprocessingGroup" xmlns:wpi="http://schemas.microsoft.com/office/word/2010/wordprocessingInk" xmlns:wne="http://schemas.microsoft.com/office/word/2006/wordml" xmlns:wps="http://schemas.microsoft.com/office/word/2010/wordprocessingShape" mc:Ignorable="w14 w15 w16se w16cid w16 w16cex w16sdtdh wp14">
   <w:p>
     <w:pPr>
@@ -598,6 +673,16 @@
     <w:r>
       <w:t>https://zerumone.sk</w:t>
     </w:r>
+  </w:p>
+</w:hdr>
+</file>
+
+<file path=word/header3.xml><?xml version="1.0" encoding="utf-8"?>
+<w:hdr xmlns:wpc="http://schemas.microsoft.com/office/word/2010/wordprocessingCanvas" xmlns:cx="http://schemas.microsoft.com/office/drawing/2014/chartex" xmlns:cx1="http://schemas.microsoft.com/office/drawing/2015/9/8/chartex" xmlns:cx2="http://schemas.microsoft.com/office/drawing/2015/10/21/chartex" xmlns:cx3="http://schemas.microsoft.com/office/drawing/2016/5/9/chartex" xmlns:cx4="http://schemas.microsoft.com/office/drawing/2016/5/10/chartex" xmlns:cx5="http://schemas.microsoft.com/office/drawing/2016/5/11/chartex" xmlns:cx6="http://schemas.microsoft.com/office/drawing/2016/5/12/chartex" xmlns:cx7="http://schemas.microsoft.com/office/drawing/2016/5/13/chartex" xmlns:cx8="http://schemas.microsoft.com/office/drawing/2016/5/14/chartex" xmlns:mc="http://schemas.openxmlformats.org/markup-compatibility/2006" xmlns:aink="http://schemas.microsoft.com/office/drawing/2016/ink" xmlns:am3d="http://schemas.microsoft.com/office/drawing/2017/model3d" xmlns:o="urn:schemas-microsoft-com:office:office" xmlns:r="http://schemas.openxmlformats.org/officeDocument/2006/relationships" xmlns:m="http://schemas.openxmlformats.org/officeDocument/2006/math" xmlns:v="urn:schemas-microsoft-com:vml" xmlns:wp14="http://schemas.microsoft.com/office/word/2010/wordprocessingDrawing" xmlns:wp="http://schemas.openxmlformats.org/drawingml/2006/wordprocessingDrawing" xmlns:w10="urn:schemas-microsoft-com:office:word" xmlns:w="http://schemas.openxmlformats.org/wordprocessingml/2006/main" xmlns:w14="http://schemas.microsoft.com/office/word/2010/wordml" xmlns:w15="http://schemas.microsoft.com/office/word/2012/wordml" xmlns:w16cex="http://schemas.microsoft.com/office/word/2018/wordml/cex" xmlns:w16cid="http://schemas.microsoft.com/office/word/2016/wordml/cid" xmlns:w16="http://schemas.microsoft.com/office/word/2018/wordml" xmlns:w16sdtdh="http://schemas.microsoft.com/office/word/2020/wordml/sdtdatahash" xmlns:w16se="http://schemas.microsoft.com/office/word/2015/wordml/symex" xmlns:wpg="http://schemas.microsoft.com/office/word/2010/wordprocessingGroup" xmlns:wpi="http://schemas.microsoft.com/office/word/2010/wordprocessingInk" xmlns:wne="http://schemas.microsoft.com/office/word/2006/wordml" xmlns:wps="http://schemas.microsoft.com/office/word/2010/wordprocessingShape" mc:Ignorable="w14 w15 w16se w16cid w16 w16cex w16sdtdh wp14">
+  <w:p>
+    <w:pPr>
+      <w:pStyle w:val="Header"/>
+    </w:pPr>
   </w:p>
 </w:hdr>
 </file>

</xml_diff>